<commit_message>
Entregable 1 y Avance de la planeacion
Primera entrega del entregable 1 y avance del documento de planeacion.
</commit_message>
<xml_diff>
--- a/Planeacion/Tabgo Eats.docx
+++ b/Planeacion/Tabgo Eats.docx
@@ -198,8 +198,6 @@
           <w:sz w:val="48"/>
         </w:rPr>
       </w:pPr>
-      <w:bookmarkStart w:id="0" w:name="_GoBack"/>
-      <w:bookmarkEnd w:id="0"/>
     </w:p>
     <w:p>
       <w:pPr>
@@ -238,9 +236,9 @@
         </w:rPr>
         <w:drawing>
           <wp:inline distT="0" distB="0" distL="0" distR="0">
-            <wp:extent cx="3838575" cy="1912772"/>
-            <wp:effectExtent l="0" t="0" r="0" b="0"/>
-            <wp:docPr id="12" name="Imagen 12"/>
+            <wp:extent cx="4038600" cy="1990969"/>
+            <wp:effectExtent l="0" t="0" r="0" b="9525"/>
+            <wp:docPr id="3" name="Imagen 3"/>
             <wp:cNvGraphicFramePr>
               <a:graphicFrameLocks xmlns:a="http://schemas.openxmlformats.org/drawingml/2006/main" noChangeAspect="1"/>
             </wp:cNvGraphicFramePr>
@@ -248,11 +246,11 @@
               <a:graphicData uri="http://schemas.openxmlformats.org/drawingml/2006/picture">
                 <pic:pic xmlns:pic="http://schemas.openxmlformats.org/drawingml/2006/picture">
                   <pic:nvPicPr>
-                    <pic:cNvPr id="12" name="logo y slogan.PNG"/>
+                    <pic:cNvPr id="3" name="logo y eslogan.PNG"/>
                     <pic:cNvPicPr/>
                   </pic:nvPicPr>
                   <pic:blipFill>
-                    <a:blip r:embed="rId10" cstate="print">
+                    <a:blip r:embed="rId10">
                       <a:extLst>
                         <a:ext uri="{28A0092B-C50C-407E-A947-70E740481C1C}">
                           <a14:useLocalDpi xmlns:a14="http://schemas.microsoft.com/office/drawing/2010/main" val="0"/>
@@ -266,7 +264,7 @@
                   <pic:spPr>
                     <a:xfrm>
                       <a:off x="0" y="0"/>
-                      <a:ext cx="3847835" cy="1917386"/>
+                      <a:ext cx="4044278" cy="1993768"/>
                     </a:xfrm>
                     <a:prstGeom prst="rect">
                       <a:avLst/>
@@ -2982,7 +2980,7 @@
           <w:rFonts w:ascii="Times New Roman" w:hAnsi="Times New Roman" w:cs="Times New Roman"/>
         </w:rPr>
       </w:pPr>
-      <w:bookmarkStart w:id="1" w:name="_Toc518550452"/>
+      <w:bookmarkStart w:id="0" w:name="_Toc518550452"/>
       <w:r>
         <w:rPr>
           <w:rFonts w:ascii="Times New Roman" w:hAnsi="Times New Roman" w:cs="Times New Roman"/>
@@ -2990,7 +2988,7 @@
         <w:lastRenderedPageBreak/>
         <w:t>Introducción</w:t>
       </w:r>
-      <w:bookmarkEnd w:id="1"/>
+      <w:bookmarkEnd w:id="0"/>
     </w:p>
     <w:p>
       <w:pPr>
@@ -3188,7 +3186,7 @@
           <w:rFonts w:ascii="Times New Roman" w:hAnsi="Times New Roman" w:cs="Times New Roman"/>
         </w:rPr>
       </w:pPr>
-      <w:bookmarkStart w:id="2" w:name="_Toc518550453"/>
+      <w:bookmarkStart w:id="1" w:name="_Toc518550453"/>
       <w:r>
         <w:rPr>
           <w:rFonts w:ascii="Times New Roman" w:hAnsi="Times New Roman" w:cs="Times New Roman"/>
@@ -3196,31 +3194,31 @@
         <w:lastRenderedPageBreak/>
         <w:t>1. Descripción del negocio</w:t>
       </w:r>
+      <w:bookmarkEnd w:id="1"/>
+      <w:r>
+        <w:rPr>
+          <w:rFonts w:ascii="Times New Roman" w:hAnsi="Times New Roman" w:cs="Times New Roman"/>
+        </w:rPr>
+        <w:t xml:space="preserve"> </w:t>
+      </w:r>
+    </w:p>
+    <w:p>
+      <w:pPr>
+        <w:pStyle w:val="Ttulo2"/>
+        <w:rPr>
+          <w:rFonts w:ascii="Times New Roman" w:hAnsi="Times New Roman" w:cs="Times New Roman"/>
+          <w:sz w:val="28"/>
+        </w:rPr>
+      </w:pPr>
+      <w:bookmarkStart w:id="2" w:name="_Toc518550454"/>
+      <w:r>
+        <w:rPr>
+          <w:rFonts w:ascii="Times New Roman" w:hAnsi="Times New Roman" w:cs="Times New Roman"/>
+          <w:sz w:val="28"/>
+        </w:rPr>
+        <w:t>Nombre</w:t>
+      </w:r>
       <w:bookmarkEnd w:id="2"/>
-      <w:r>
-        <w:rPr>
-          <w:rFonts w:ascii="Times New Roman" w:hAnsi="Times New Roman" w:cs="Times New Roman"/>
-        </w:rPr>
-        <w:t xml:space="preserve"> </w:t>
-      </w:r>
-    </w:p>
-    <w:p>
-      <w:pPr>
-        <w:pStyle w:val="Ttulo2"/>
-        <w:rPr>
-          <w:rFonts w:ascii="Times New Roman" w:hAnsi="Times New Roman" w:cs="Times New Roman"/>
-          <w:sz w:val="28"/>
-        </w:rPr>
-      </w:pPr>
-      <w:bookmarkStart w:id="3" w:name="_Toc518550454"/>
-      <w:r>
-        <w:rPr>
-          <w:rFonts w:ascii="Times New Roman" w:hAnsi="Times New Roman" w:cs="Times New Roman"/>
-          <w:sz w:val="28"/>
-        </w:rPr>
-        <w:t>Nombre</w:t>
-      </w:r>
-      <w:bookmarkEnd w:id="3"/>
       <w:r>
         <w:rPr>
           <w:rFonts w:ascii="Times New Roman" w:hAnsi="Times New Roman" w:cs="Times New Roman"/>
@@ -3272,14 +3270,25 @@
       <w:pPr>
         <w:jc w:val="center"/>
         <w:rPr>
+          <w:rFonts w:ascii="Times New Roman" w:hAnsi="Times New Roman" w:cs="Times New Roman"/>
           <w:i/>
         </w:rPr>
       </w:pPr>
       <w:r>
         <w:rPr>
+          <w:rFonts w:ascii="Times New Roman" w:hAnsi="Times New Roman" w:cs="Times New Roman"/>
           <w:i/>
         </w:rPr>
-        <w:t>“Tus platillos favoritos a un tap de distancia”</w:t>
+        <w:t>“Tus platillos favoritos a un tab</w:t>
+      </w:r>
+      <w:bookmarkStart w:id="3" w:name="_GoBack"/>
+      <w:bookmarkEnd w:id="3"/>
+      <w:r>
+        <w:rPr>
+          <w:rFonts w:ascii="Times New Roman" w:hAnsi="Times New Roman" w:cs="Times New Roman"/>
+          <w:i/>
+        </w:rPr>
+        <w:t xml:space="preserve"> de distancia”</w:t>
       </w:r>
     </w:p>
     <w:p>
@@ -3938,6 +3947,12 @@
         </w:rPr>
         <w:t xml:space="preserve">TabGo Eats </w:t>
       </w:r>
+      <w:r>
+        <w:rPr>
+          <w:rFonts w:ascii="Times New Roman" w:eastAsia="Times New Roman" w:hAnsi="Times New Roman" w:cs="Times New Roman"/>
+        </w:rPr>
+        <w:t>con su misión de llegar a más personas dentro de la región hará uso de las redes sociales con el objetivo de llegar rápidamente a las personas cercanas, e ir incrementando el mercado en más estados, esto en una primera instancia debido a que abarata costos al ser un servicio de redes sociales el cual es gratis, primeramente se empezara con una fan page de TabGo Eats que publique donde se puede descargar la app y para hacer promoción para que los negocios locales contraten nuestros servicio.</w:t>
+      </w:r>
     </w:p>
     <w:p>
       <w:pPr>
@@ -3951,6 +3966,79 @@
           <w:rFonts w:ascii="Times New Roman" w:eastAsia="Times New Roman" w:hAnsi="Times New Roman" w:cs="Times New Roman"/>
           <w:b/>
         </w:rPr>
+        <w:t xml:space="preserve">Anuncio del negocio – peticiones: </w:t>
+      </w:r>
+      <w:r>
+        <w:rPr>
+          <w:rFonts w:ascii="Times New Roman" w:eastAsia="Times New Roman" w:hAnsi="Times New Roman" w:cs="Times New Roman"/>
+        </w:rPr>
+        <w:t xml:space="preserve">Para empezar a anunciar la app y que la gente en general pueda hacer uso de ella primeramente se deben de tener algunos restaurantes para que estos ofrezcan sus servicios, sino el cliente no va a poder comprar nada, para esto se planea ir a los distintos negocios de comida, restaurantes medianos y cadenas internaciones de comida para darles una promoción </w:t>
+      </w:r>
+      <w:r>
+        <w:rPr>
+          <w:rFonts w:ascii="Times New Roman" w:eastAsia="Times New Roman" w:hAnsi="Times New Roman" w:cs="Times New Roman"/>
+        </w:rPr>
+        <w:t>especial para que acepten</w:t>
+      </w:r>
+      <w:r>
+        <w:rPr>
+          <w:rFonts w:ascii="Times New Roman" w:eastAsia="Times New Roman" w:hAnsi="Times New Roman" w:cs="Times New Roman"/>
+        </w:rPr>
+        <w:t xml:space="preserve"> anunciar</w:t>
+      </w:r>
+      <w:r>
+        <w:rPr>
+          <w:rFonts w:ascii="Times New Roman" w:eastAsia="Times New Roman" w:hAnsi="Times New Roman" w:cs="Times New Roman"/>
+        </w:rPr>
+        <w:t>se en nuestra plataforma, puede ser 3 meses</w:t>
+      </w:r>
+      <w:r>
+        <w:rPr>
+          <w:rFonts w:ascii="Times New Roman" w:eastAsia="Times New Roman" w:hAnsi="Times New Roman" w:cs="Times New Roman"/>
+        </w:rPr>
+        <w:t xml:space="preserve"> de servicio gratis.</w:t>
+      </w:r>
+    </w:p>
+    <w:p>
+      <w:pPr>
+        <w:spacing w:after="257" w:line="360" w:lineRule="auto"/>
+        <w:rPr>
+          <w:rFonts w:ascii="Times New Roman" w:eastAsia="Times New Roman" w:hAnsi="Times New Roman" w:cs="Times New Roman"/>
+        </w:rPr>
+      </w:pPr>
+      <w:r>
+        <w:rPr>
+          <w:rFonts w:ascii="Times New Roman" w:eastAsia="Times New Roman" w:hAnsi="Times New Roman" w:cs="Times New Roman"/>
+          <w:b/>
+        </w:rPr>
+        <w:t xml:space="preserve">Anuncio del negocio – mantenerse: </w:t>
+      </w:r>
+      <w:r>
+        <w:rPr>
+          <w:rFonts w:ascii="Times New Roman" w:eastAsia="Times New Roman" w:hAnsi="Times New Roman" w:cs="Times New Roman"/>
+        </w:rPr>
+        <w:t xml:space="preserve">Una vez que el negocio logre consolidarse en el mercado, lo siguiente a realizar es que este se quede ahí, por ello también el anuncio es </w:t>
+      </w:r>
+      <w:r>
+        <w:rPr>
+          <w:rFonts w:ascii="Times New Roman" w:eastAsia="Times New Roman" w:hAnsi="Times New Roman" w:cs="Times New Roman"/>
+        </w:rPr>
+        <w:lastRenderedPageBreak/>
+        <w:t>importante, para esta fase ser realizara anuncio en otro tipo de plataformas de medios digitales, como lo son la radio, televisión o anuncios de google.</w:t>
+      </w:r>
+    </w:p>
+    <w:p>
+      <w:pPr>
+        <w:spacing w:after="257" w:line="360" w:lineRule="auto"/>
+        <w:rPr>
+          <w:rFonts w:ascii="Times New Roman" w:eastAsia="Times New Roman" w:hAnsi="Times New Roman" w:cs="Times New Roman"/>
+        </w:rPr>
+      </w:pPr>
+      <w:r>
+        <w:rPr>
+          <w:rFonts w:ascii="Times New Roman" w:eastAsia="Times New Roman" w:hAnsi="Times New Roman" w:cs="Times New Roman"/>
+          <w:b/>
+        </w:rPr>
         <w:t xml:space="preserve">Descarga de la app: </w:t>
       </w:r>
       <w:r>
@@ -4013,14 +4101,74 @@
         <w:rPr>
           <w:rFonts w:ascii="Times New Roman" w:eastAsia="Times New Roman" w:hAnsi="Times New Roman" w:cs="Times New Roman"/>
         </w:rPr>
-        <w:t xml:space="preserve">Para realizar una orden y compra, el cliente primeramente deberá deseleccionar el restaurante buscándolo o seleccionándolo de sus favoritos o los de inicio, una vez que el usuario identifico el restaurante abrirá su “sitio” en donde se muestran información de los horarios de servicios, si el restaurante se encuentra abierto, la </w:t>
+        <w:t>Para realizar una orden y compra, el cliente primeramente deberá de</w:t>
+      </w:r>
+      <w:r>
+        <w:rPr>
+          <w:rFonts w:ascii="Times New Roman" w:eastAsia="Times New Roman" w:hAnsi="Times New Roman" w:cs="Times New Roman"/>
+        </w:rPr>
+        <w:t xml:space="preserve"> </w:t>
+      </w:r>
+      <w:r>
+        <w:rPr>
+          <w:rFonts w:ascii="Times New Roman" w:eastAsia="Times New Roman" w:hAnsi="Times New Roman" w:cs="Times New Roman"/>
+        </w:rPr>
+        <w:t>seleccionar el restaurante buscándolo o seleccionándolo de sus favoritos o los de inicio, una vez que el usuario identifico el restaurante abrirá su “sitio” en donde se muestran información de los horarios de servicios, si el restaurante se encuentra abierto, la puntuación de otros clientes que ya hayan comido de ahí, y por supuesto los platillos y menús y por lo tanto los precios que ofrece. Una vez ahí el usuario podrá seleccionar los productos que vaya a ordenar, de igual forma podrá especificar la cantidad de los mismos.</w:t>
+      </w:r>
+    </w:p>
+    <w:p>
+      <w:pPr>
+        <w:spacing w:after="257" w:line="360" w:lineRule="auto"/>
+        <w:rPr>
+          <w:rFonts w:ascii="Times New Roman" w:eastAsia="Times New Roman" w:hAnsi="Times New Roman" w:cs="Times New Roman"/>
+        </w:rPr>
+      </w:pPr>
+      <w:r>
+        <w:rPr>
+          <w:rFonts w:ascii="Times New Roman" w:eastAsia="Times New Roman" w:hAnsi="Times New Roman" w:cs="Times New Roman"/>
+          <w:b/>
+        </w:rPr>
+        <w:tab/>
+      </w:r>
+      <w:r>
+        <w:rPr>
+          <w:rFonts w:ascii="Times New Roman" w:eastAsia="Times New Roman" w:hAnsi="Times New Roman" w:cs="Times New Roman"/>
+        </w:rPr>
+        <w:t>Una vez realizado la “carga” de los productos que se requieren, lo procedente es que el cliente vaya a la interfaz de carrito de compra en el cual se especifica los detalles de la compra, una vez ahí se podrá borrar el producto, añadir más unidades, etc., además el usuario debe especificar el lugar a donde quiere recibir el platillo o bien puede seleccionar su ubicación actual o escribir una dirección valida. Después, el último paso sería especificar los detalles de cómo se realizará el pago en el cual habrá dos formas, pago electrónico con tarjeta de crédito o débito o la otra opción sería el pago en efectivo una vez que llegue el repartidor.</w:t>
+      </w:r>
+    </w:p>
+    <w:p>
+      <w:pPr>
+        <w:spacing w:after="257" w:line="360" w:lineRule="auto"/>
+        <w:rPr>
+          <w:rFonts w:ascii="Times New Roman" w:eastAsia="Times New Roman" w:hAnsi="Times New Roman" w:cs="Times New Roman"/>
+        </w:rPr>
+      </w:pPr>
+      <w:r>
+        <w:rPr>
+          <w:rFonts w:ascii="Times New Roman" w:eastAsia="Times New Roman" w:hAnsi="Times New Roman" w:cs="Times New Roman"/>
+        </w:rPr>
+        <w:tab/>
+        <w:t xml:space="preserve">El total pagado por el cliente será divido en dos partes, primeramente, el destinado para el pago del platillo el cual se hará el deposito del dinero a la cuenta del restaurante en </w:t>
       </w:r>
       <w:r>
         <w:rPr>
           <w:rFonts w:ascii="Times New Roman" w:eastAsia="Times New Roman" w:hAnsi="Times New Roman" w:cs="Times New Roman"/>
         </w:rPr>
         <w:lastRenderedPageBreak/>
-        <w:t>puntuación de otros clientes que ya hayan comido de ahí, y por supuesto los platillos y menús y por lo tanto los precios que ofrece. Una vez ahí el usuario podrá seleccionar los productos que vaya a ordenar, de igual forma podrá especificar la cantidad de los mismos.</w:t>
+        <w:t xml:space="preserve">donde se realizó la compra, y en segundo el cargo realizado por el cobro del envió de la comida el cual será un precio fijo dependiendo de los factores como distancia promedio que se recorre para hacer entrega de la comida y precio del combustible, pero para empezar se tiene pensado un precio fijo de $ </w:t>
+      </w:r>
+      <w:r>
+        <w:rPr>
+          <w:rFonts w:ascii="Times New Roman" w:eastAsia="Times New Roman" w:hAnsi="Times New Roman" w:cs="Times New Roman"/>
+        </w:rPr>
+        <w:t>4</w:t>
+      </w:r>
+      <w:r>
+        <w:rPr>
+          <w:rFonts w:ascii="Times New Roman" w:eastAsia="Times New Roman" w:hAnsi="Times New Roman" w:cs="Times New Roman"/>
+        </w:rPr>
+        <w:t xml:space="preserve">9 pesos. </w:t>
       </w:r>
     </w:p>
     <w:p>
@@ -4035,13 +4183,13 @@
           <w:rFonts w:ascii="Times New Roman" w:eastAsia="Times New Roman" w:hAnsi="Times New Roman" w:cs="Times New Roman"/>
           <w:b/>
         </w:rPr>
-        <w:tab/>
-      </w:r>
-      <w:r>
-        <w:rPr>
-          <w:rFonts w:ascii="Times New Roman" w:eastAsia="Times New Roman" w:hAnsi="Times New Roman" w:cs="Times New Roman"/>
-        </w:rPr>
-        <w:t>Una vez realizado la “carga” de los productos que se requieren, lo procedente es que el cliente vaya a la interfaz de carrito de compra en el cual se especifica los detalles de la compra, una vez ahí se podrá borrar el producto, añadir más unidades, etc., además el usuario debe especificar el lugar a donde quiere recibir el platillo o bien puede seleccionar su ubicación actual o escribir una dirección valida. Después, el último paso sería especificar los detalles de cómo se realizará el pago en el cual habrá dos formas, pago electrónico con tarjeta de crédito o débito o la otra opción sería el pago en efectivo una vez que llegue el repartidor.</w:t>
+        <w:t xml:space="preserve">Registro de un restaurante: </w:t>
+      </w:r>
+      <w:r>
+        <w:rPr>
+          <w:rFonts w:ascii="Times New Roman" w:eastAsia="Times New Roman" w:hAnsi="Times New Roman" w:cs="Times New Roman"/>
+        </w:rPr>
+        <w:t>Para el registro de un restaurante el dueño del negocio tiene que registrarse desde la interfaz de restaurante, en la cual se deberán llenar los campos de registro, agregar fotos, menús, precios y horario de servicio. Una vez que el negocio fue registrado se pondrá en una lista de espera para ser verificado, en el cual uno de los trabajadores de TabGo Eats recibirá dicha orden de registro, este corroborará la información y llamará al cliente el cual quiere registrarse, una vez confirmado la valida del negocio, el administrador pondrá el restaurante como verificado y automáticamente dicho restaurante podrá ser visto por los clientes.</w:t>
       </w:r>
     </w:p>
     <w:p>
@@ -4054,21 +4202,21 @@
       <w:r>
         <w:rPr>
           <w:rFonts w:ascii="Times New Roman" w:eastAsia="Times New Roman" w:hAnsi="Times New Roman" w:cs="Times New Roman"/>
-        </w:rPr>
-        <w:tab/>
-        <w:t xml:space="preserve">El total pagado por el cliente será divido en dos partes, primeramente, el destinado para el pago del platillo el cual se hará el deposito del dinero a la cuenta del restaurante en donde se realizó la compra, y en segundo el cargo realizado por el cobro del envió de la comida el cual será un precio fijo dependiendo de los factores como distancia promedio que se recorre para hacer entrega de la comida y precio del combustible, pero para empezar se tiene pensado un precio fijo de $ </w:t>
-      </w:r>
-      <w:r>
-        <w:rPr>
-          <w:rFonts w:ascii="Times New Roman" w:eastAsia="Times New Roman" w:hAnsi="Times New Roman" w:cs="Times New Roman"/>
-        </w:rPr>
-        <w:t>4</w:t>
-      </w:r>
-      <w:r>
-        <w:rPr>
-          <w:rFonts w:ascii="Times New Roman" w:eastAsia="Times New Roman" w:hAnsi="Times New Roman" w:cs="Times New Roman"/>
-        </w:rPr>
-        <w:t xml:space="preserve">9 pesos. </w:t>
+          <w:b/>
+        </w:rPr>
+        <w:t>Cobro mensual al restaurante:</w:t>
+      </w:r>
+      <w:r>
+        <w:rPr>
+          <w:rFonts w:ascii="Times New Roman" w:eastAsia="Times New Roman" w:hAnsi="Times New Roman" w:cs="Times New Roman"/>
+        </w:rPr>
+        <w:t xml:space="preserve"> El restaurante deberá pagar un cierto precio fijo al negocio por ser anunciado en la plataforma, dicho pago será de manera mensual y se hará un cobro de manera electrónicamente vinculando una tarjeta donde se realizarán los pagos periódicamente, Cuando se realice cada pago el dueño o encargado del restaurante será notificado vía correo electrónico</w:t>
+      </w:r>
+      <w:r>
+        <w:rPr>
+          <w:rFonts w:ascii="Times New Roman" w:eastAsia="Times New Roman" w:hAnsi="Times New Roman" w:cs="Times New Roman"/>
+        </w:rPr>
+        <w:t>.</w:t>
       </w:r>
     </w:p>
     <w:p>
@@ -4083,13 +4231,20 @@
           <w:rFonts w:ascii="Times New Roman" w:eastAsia="Times New Roman" w:hAnsi="Times New Roman" w:cs="Times New Roman"/>
           <w:b/>
         </w:rPr>
-        <w:t xml:space="preserve">Registro de un restaurante: </w:t>
-      </w:r>
-      <w:r>
-        <w:rPr>
-          <w:rFonts w:ascii="Times New Roman" w:eastAsia="Times New Roman" w:hAnsi="Times New Roman" w:cs="Times New Roman"/>
-        </w:rPr>
-        <w:t>Para el registro de un restaurante el dueño del negocio tiene que registrarse desde la interfaz de restaurante, en la cual se deberán llenar los campos de registro, agregar fotos, menús, precios y horario de servicio. Una vez que el negocio fue registrado se pondrá en una lista de espera para ser verificado, en el cual uno de los trabajadores de TabGo Eats recibirá dicha orden de registro, este corroborará la información y llamará al cliente el cual quiere registrarse, una vez confirmado la valida del negocio, el administrador pondrá el restaurante como verificado y automáticamente dicho restaurante podrá ser visto por los clientes.</w:t>
+        <w:t>Ingreso</w:t>
+      </w:r>
+      <w:r>
+        <w:rPr>
+          <w:rFonts w:ascii="Times New Roman" w:eastAsia="Times New Roman" w:hAnsi="Times New Roman" w:cs="Times New Roman"/>
+          <w:b/>
+        </w:rPr>
+        <w:t xml:space="preserve"> a la aplicación: </w:t>
+      </w:r>
+      <w:r>
+        <w:rPr>
+          <w:rFonts w:ascii="Times New Roman" w:eastAsia="Times New Roman" w:hAnsi="Times New Roman" w:cs="Times New Roman"/>
+        </w:rPr>
+        <w:t>Por seguridad, el acceso a la aplicación estará condicionado a que el cliente tenga una cuenta registrada con TagGo Eats, la cual se pedirá la primera vez que se ingrese, en caso de no tener dicha cuenta, el usuario podrá crearla, dirigiéndose a la parte inferior de la interfaz de la pantalla de log in, una vez ahí tendrá que ingresas sus datos personales y un correo electrónico para acceder en futuras ocasiones a su cuenta.</w:t>
       </w:r>
     </w:p>
     <w:p>
@@ -4104,26 +4259,145 @@
           <w:rFonts w:ascii="Times New Roman" w:eastAsia="Times New Roman" w:hAnsi="Times New Roman" w:cs="Times New Roman"/>
           <w:b/>
         </w:rPr>
-        <w:t>Cobro mensual al restaurante:</w:t>
-      </w:r>
-      <w:r>
-        <w:rPr>
-          <w:rFonts w:ascii="Times New Roman" w:eastAsia="Times New Roman" w:hAnsi="Times New Roman" w:cs="Times New Roman"/>
-        </w:rPr>
-        <w:t xml:space="preserve"> El restaurante deberá pagar un cierto precio fijo al negocio por ser anunciado en la plataforma, dicho pago será de manera mensual y se hará un cobro de manera electrónicamente vinculando una tarjeta donde se realizarán los pagos </w:t>
-      </w:r>
-      <w:r>
-        <w:rPr>
-          <w:rFonts w:ascii="Times New Roman" w:eastAsia="Times New Roman" w:hAnsi="Times New Roman" w:cs="Times New Roman"/>
+        <w:t>Registro de un repartidor:</w:t>
+      </w:r>
+      <w:r>
+        <w:rPr>
+          <w:rFonts w:ascii="Times New Roman" w:eastAsia="Times New Roman" w:hAnsi="Times New Roman" w:cs="Times New Roman"/>
+        </w:rPr>
+        <w:t xml:space="preserve"> TabGo Eats ofrecerá empleo a cualquier persona, reclutara repartidores los cuales podrán registrarse a través de la app en las fechas en las cuales la empresa este contratando, una vez dados de alta el usuario </w:t>
+      </w:r>
+      <w:r>
+        <w:rPr>
+          <w:rFonts w:ascii="Times New Roman" w:eastAsia="Times New Roman" w:hAnsi="Times New Roman" w:cs="Times New Roman"/>
+        </w:rPr>
+        <w:t>registrara</w:t>
+      </w:r>
+      <w:r>
+        <w:rPr>
+          <w:rFonts w:ascii="Times New Roman" w:eastAsia="Times New Roman" w:hAnsi="Times New Roman" w:cs="Times New Roman"/>
+        </w:rPr>
+        <w:t xml:space="preserve"> su CV electrónico y se pondrá en una lista de espera, en la cual un trabajador de TabGo Eats revisara el perfil y le </w:t>
+      </w:r>
+      <w:r>
+        <w:rPr>
+          <w:rFonts w:ascii="Times New Roman" w:eastAsia="Times New Roman" w:hAnsi="Times New Roman" w:cs="Times New Roman"/>
+        </w:rPr>
+        <w:t>dará</w:t>
+      </w:r>
+      <w:r>
+        <w:rPr>
+          <w:rFonts w:ascii="Times New Roman" w:eastAsia="Times New Roman" w:hAnsi="Times New Roman" w:cs="Times New Roman"/>
+        </w:rPr>
+        <w:t xml:space="preserve"> la respuesta a la persona, TabGo acepta al nuevo trabajador, se </w:t>
+      </w:r>
+      <w:r>
+        <w:rPr>
+          <w:rFonts w:ascii="Times New Roman" w:eastAsia="Times New Roman" w:hAnsi="Times New Roman" w:cs="Times New Roman"/>
+        </w:rPr>
+        <w:t>dará</w:t>
+      </w:r>
+      <w:r>
+        <w:rPr>
+          <w:rFonts w:ascii="Times New Roman" w:eastAsia="Times New Roman" w:hAnsi="Times New Roman" w:cs="Times New Roman"/>
+        </w:rPr>
+        <w:t xml:space="preserve"> acceso a la aplicación por medio de la interfaz de repartidor en el cual estará activo para los próximos pedidos de los clientes.</w:t>
+      </w:r>
+    </w:p>
+    <w:p>
+      <w:pPr>
+        <w:spacing w:after="257" w:line="360" w:lineRule="auto"/>
+        <w:rPr>
+          <w:rFonts w:ascii="Times New Roman" w:eastAsia="Times New Roman" w:hAnsi="Times New Roman" w:cs="Times New Roman"/>
+        </w:rPr>
+      </w:pPr>
+      <w:r>
+        <w:rPr>
+          <w:rFonts w:ascii="Times New Roman" w:eastAsia="Times New Roman" w:hAnsi="Times New Roman" w:cs="Times New Roman"/>
+          <w:b/>
         </w:rPr>
         <w:lastRenderedPageBreak/>
-        <w:t>periódicamente, Cuando se realice cada pago el dueño o encargado del restaurante será notificado vía correo electrónico</w:t>
-      </w:r>
-      <w:r>
-        <w:rPr>
-          <w:rFonts w:ascii="Times New Roman" w:eastAsia="Times New Roman" w:hAnsi="Times New Roman" w:cs="Times New Roman"/>
-        </w:rPr>
-        <w:t>.</w:t>
+        <w:t xml:space="preserve">Servicio de repartidor: </w:t>
+      </w:r>
+      <w:r>
+        <w:rPr>
+          <w:rFonts w:ascii="Times New Roman" w:eastAsia="Times New Roman" w:hAnsi="Times New Roman" w:cs="Times New Roman"/>
+        </w:rPr>
+        <w:t xml:space="preserve">Una vez que un cliente fue aceptado para trabajador como repartidor, este tendrá su perfil en la respectiva interfaz, </w:t>
+      </w:r>
+      <w:r>
+        <w:rPr>
+          <w:rFonts w:ascii="Times New Roman" w:eastAsia="Times New Roman" w:hAnsi="Times New Roman" w:cs="Times New Roman"/>
+        </w:rPr>
+        <w:t>en la cual se usara en el día a día, el repartidor podrá cambiar su estado actual por ejemplo si está activo para recibir pedidos o si no lo está y dependiendo de esto se le encargara un pedido o no. Y depende de que tan cercano este a un cliente que dese una orden.</w:t>
+      </w:r>
+    </w:p>
+    <w:p>
+      <w:pPr>
+        <w:spacing w:after="257" w:line="360" w:lineRule="auto"/>
+        <w:rPr>
+          <w:rFonts w:ascii="Times New Roman" w:eastAsia="Times New Roman" w:hAnsi="Times New Roman" w:cs="Times New Roman"/>
+        </w:rPr>
+      </w:pPr>
+      <w:r>
+        <w:rPr>
+          <w:rFonts w:ascii="Times New Roman" w:eastAsia="Times New Roman" w:hAnsi="Times New Roman" w:cs="Times New Roman"/>
+          <w:b/>
+        </w:rPr>
+        <w:t xml:space="preserve">Pago a los repartidores: </w:t>
+      </w:r>
+      <w:r>
+        <w:rPr>
+          <w:rFonts w:ascii="Times New Roman" w:eastAsia="Times New Roman" w:hAnsi="Times New Roman" w:cs="Times New Roman"/>
+        </w:rPr>
+        <w:t>El pago a los repartidores por parte de TabGo Eats se hará de manera quincenal, esto dependiendo de las horas trabajadas por el usuario en los quince días trabajados.</w:t>
+      </w:r>
+    </w:p>
+    <w:p>
+      <w:pPr>
+        <w:spacing w:after="257" w:line="360" w:lineRule="auto"/>
+        <w:rPr>
+          <w:rFonts w:ascii="Times New Roman" w:eastAsia="Times New Roman" w:hAnsi="Times New Roman" w:cs="Times New Roman"/>
+        </w:rPr>
+      </w:pPr>
+      <w:r>
+        <w:rPr>
+          <w:rFonts w:ascii="Times New Roman" w:eastAsia="Times New Roman" w:hAnsi="Times New Roman" w:cs="Times New Roman"/>
+          <w:b/>
+        </w:rPr>
+        <w:t xml:space="preserve">Pagos en efectivo: </w:t>
+      </w:r>
+      <w:r>
+        <w:rPr>
+          <w:rFonts w:ascii="Times New Roman" w:eastAsia="Times New Roman" w:hAnsi="Times New Roman" w:cs="Times New Roman"/>
+        </w:rPr>
+        <w:t>Una de las opciones que ofrecerá TabGo Eats será la de pagos de manera en efectivo, para ello</w:t>
+      </w:r>
+      <w:r>
+        <w:rPr>
+          <w:rFonts w:ascii="Times New Roman" w:eastAsia="Times New Roman" w:hAnsi="Times New Roman" w:cs="Times New Roman"/>
+        </w:rPr>
+        <w:t xml:space="preserve"> el repartidor portará una tarjeta de crédito proporcionada por la empresa (la cual será utilizada para pagarle al restaurante, debido a que el cliente pagará hasta que la comida llegue a su casa), una vez que el repartidor haya realizado la compra y llegado al domicilio del cliente a dejar la comida y recibir el pago</w:t>
+      </w:r>
+      <w:r>
+        <w:rPr>
+          <w:rFonts w:ascii="Times New Roman" w:eastAsia="Times New Roman" w:hAnsi="Times New Roman" w:cs="Times New Roman"/>
+        </w:rPr>
+        <w:t xml:space="preserve"> este guardara el dinero en efectivo en una pequeña caja fuerte que traerá en la motocicleta / bicicleta, se pretende que sea pequeña en la cual sea exclusivamente para billetes y unas cuantas monedas, la cual al finalizar el día del repartidor será abierta en la estación de servicio por algún trabajador de TabGo Eats.</w:t>
+      </w:r>
+    </w:p>
+    <w:p>
+      <w:pPr>
+        <w:spacing w:after="257" w:line="360" w:lineRule="auto"/>
+        <w:rPr>
+          <w:rFonts w:ascii="Times New Roman" w:eastAsia="Times New Roman" w:hAnsi="Times New Roman" w:cs="Times New Roman"/>
+        </w:rPr>
+      </w:pPr>
+      <w:r>
+        <w:rPr>
+          <w:rFonts w:ascii="Times New Roman" w:eastAsia="Times New Roman" w:hAnsi="Times New Roman" w:cs="Times New Roman"/>
+        </w:rPr>
+        <w:t>Otra opción sería la de cargar ese dinero en una cuenta que tenga el usuario en su perfil en TabGo Eats, por ejemplo, si el repartidor x realiza una entrega y se paga por medio de efectivo, esa cantidad será acumulada a la cuenta del repartidor, el repartidor tendrá que realizar ese depósito del dinero en efectivo en un máximo de 72 horas sino ese dinero será descontado de su sueldo recibido por la empresa.</w:t>
       </w:r>
     </w:p>
     <w:p>
@@ -4248,9 +4522,8 @@
     </w:p>
     <w:p>
       <w:pPr>
-        <w:spacing w:after="257" w:line="240" w:lineRule="auto"/>
+        <w:spacing w:after="257" w:line="360" w:lineRule="auto"/>
         <w:ind w:left="-5"/>
-        <w:jc w:val="left"/>
         <w:rPr>
           <w:rFonts w:ascii="Times New Roman" w:eastAsia="Times New Roman" w:hAnsi="Times New Roman" w:cs="Times New Roman"/>
         </w:rPr>
@@ -4271,9 +4544,135 @@
     </w:p>
     <w:p>
       <w:pPr>
-        <w:spacing w:after="257" w:line="240" w:lineRule="auto"/>
+        <w:spacing w:after="257" w:line="360" w:lineRule="auto"/>
+        <w:ind w:left="-5" w:firstLine="725"/>
+        <w:rPr>
+          <w:rFonts w:ascii="Times New Roman" w:eastAsia="Times New Roman" w:hAnsi="Times New Roman" w:cs="Times New Roman"/>
+        </w:rPr>
+      </w:pPr>
+      <w:r>
+        <w:rPr>
+          <w:rFonts w:ascii="Times New Roman" w:eastAsia="Times New Roman" w:hAnsi="Times New Roman" w:cs="Times New Roman"/>
+          <w:b/>
+        </w:rPr>
+        <w:t xml:space="preserve">Estafa por parte del cliente al ordenar y seleccionar la opción pegar por medio de efectivo, y que a la llegada del repartidor este no pague. </w:t>
+      </w:r>
+      <w:r>
+        <w:rPr>
+          <w:rFonts w:ascii="Times New Roman" w:eastAsia="Times New Roman" w:hAnsi="Times New Roman" w:cs="Times New Roman"/>
+        </w:rPr>
+        <w:t xml:space="preserve"> Para manejar este tipo de riesgo lo que se hará es que solo ciertos clientes fieles a TabGo Eats podrán tener esta posibilidad, es decir, que una vez que hayas estado en la plataforma durante cierto tiempo y haber realizado por lo menos 10 compras con anterioridad se desbloqueará esta función, de lo contrario el cliente tendrá que pagar obligatoriamente de forma electrónica.</w:t>
+      </w:r>
+    </w:p>
+    <w:p>
+      <w:pPr>
+        <w:spacing w:after="257" w:line="360" w:lineRule="auto"/>
         <w:ind w:left="-5"/>
-        <w:jc w:val="left"/>
+        <w:rPr>
+          <w:rFonts w:ascii="Times New Roman" w:eastAsia="Times New Roman" w:hAnsi="Times New Roman" w:cs="Times New Roman"/>
+        </w:rPr>
+      </w:pPr>
+      <w:r>
+        <w:rPr>
+          <w:rFonts w:ascii="Times New Roman" w:eastAsia="Times New Roman" w:hAnsi="Times New Roman" w:cs="Times New Roman"/>
+        </w:rPr>
+        <w:t>Otra alternativa será obligar a que el cliente, si quiere pagar de manera en efectivo, tenga que registrar una tarjeta de crédito o debido, con suficiente dinero para cubrir dicho pago, es decir si ordena algo de 500 pesos tiene que haber el suficiente dinero en su tarjeta para que la orden sea procedida, de lo contrario será bloqueada y rechazada</w:t>
+      </w:r>
+    </w:p>
+    <w:p>
+      <w:pPr>
+        <w:spacing w:after="257" w:line="360" w:lineRule="auto"/>
+        <w:ind w:left="-5" w:firstLine="725"/>
+        <w:rPr>
+          <w:rFonts w:ascii="Times New Roman" w:eastAsia="Times New Roman" w:hAnsi="Times New Roman" w:cs="Times New Roman"/>
+        </w:rPr>
+      </w:pPr>
+      <w:r>
+        <w:rPr>
+          <w:rFonts w:ascii="Times New Roman" w:eastAsia="Times New Roman" w:hAnsi="Times New Roman" w:cs="Times New Roman"/>
+          <w:b/>
+        </w:rPr>
+        <w:t xml:space="preserve">Que el cliente ordene demasiada </w:t>
+      </w:r>
+      <w:r>
+        <w:rPr>
+          <w:rFonts w:ascii="Times New Roman" w:eastAsia="Times New Roman" w:hAnsi="Times New Roman" w:cs="Times New Roman"/>
+          <w:b/>
+        </w:rPr>
+        <w:t>comida</w:t>
+      </w:r>
+      <w:r>
+        <w:rPr>
+          <w:rFonts w:ascii="Times New Roman" w:eastAsia="Times New Roman" w:hAnsi="Times New Roman" w:cs="Times New Roman"/>
+          <w:b/>
+        </w:rPr>
+        <w:t xml:space="preserve">: </w:t>
+      </w:r>
+      <w:r>
+        <w:rPr>
+          <w:rFonts w:ascii="Times New Roman" w:eastAsia="Times New Roman" w:hAnsi="Times New Roman" w:cs="Times New Roman"/>
+        </w:rPr>
+        <w:t xml:space="preserve">Para este tipo de ocasiones, en las cuales un cliente ordena demasiados platillos, que </w:t>
+      </w:r>
+      <w:r>
+        <w:rPr>
+          <w:rFonts w:ascii="Times New Roman" w:eastAsia="Times New Roman" w:hAnsi="Times New Roman" w:cs="Times New Roman"/>
+        </w:rPr>
+        <w:t>ni siquiera</w:t>
+      </w:r>
+      <w:r>
+        <w:rPr>
+          <w:rFonts w:ascii="Times New Roman" w:eastAsia="Times New Roman" w:hAnsi="Times New Roman" w:cs="Times New Roman"/>
+        </w:rPr>
+        <w:t xml:space="preserve"> el restaurante </w:t>
+      </w:r>
+      <w:r>
+        <w:rPr>
+          <w:rFonts w:ascii="Times New Roman" w:eastAsia="Times New Roman" w:hAnsi="Times New Roman" w:cs="Times New Roman"/>
+        </w:rPr>
+        <w:t>pueda</w:t>
+      </w:r>
+      <w:r>
+        <w:rPr>
+          <w:rFonts w:ascii="Times New Roman" w:eastAsia="Times New Roman" w:hAnsi="Times New Roman" w:cs="Times New Roman"/>
+        </w:rPr>
+        <w:t xml:space="preserve"> satisfacer, la plataforma </w:t>
+      </w:r>
+      <w:r>
+        <w:rPr>
+          <w:rFonts w:ascii="Times New Roman" w:eastAsia="Times New Roman" w:hAnsi="Times New Roman" w:cs="Times New Roman"/>
+        </w:rPr>
+        <w:t>restringirá</w:t>
+      </w:r>
+      <w:r>
+        <w:rPr>
+          <w:rFonts w:ascii="Times New Roman" w:eastAsia="Times New Roman" w:hAnsi="Times New Roman" w:cs="Times New Roman"/>
+        </w:rPr>
+        <w:t xml:space="preserve"> a solo ciertos platillos por orden, qu</w:t>
+      </w:r>
+      <w:r>
+        <w:rPr>
+          <w:rFonts w:ascii="Times New Roman" w:eastAsia="Times New Roman" w:hAnsi="Times New Roman" w:cs="Times New Roman"/>
+        </w:rPr>
+        <w:t>izá solo 6 platillos por orden</w:t>
+      </w:r>
+      <w:r>
+        <w:rPr>
+          <w:rFonts w:ascii="Times New Roman" w:eastAsia="Times New Roman" w:hAnsi="Times New Roman" w:cs="Times New Roman"/>
+        </w:rPr>
+        <w:t xml:space="preserve"> o los suficientes como para que 6 personas puedan comer</w:t>
+      </w:r>
+      <w:r>
+        <w:rPr>
+          <w:rFonts w:ascii="Times New Roman" w:eastAsia="Times New Roman" w:hAnsi="Times New Roman" w:cs="Times New Roman"/>
+        </w:rPr>
+        <w:t>.</w:t>
+      </w:r>
+    </w:p>
+    <w:p>
+      <w:pPr>
+        <w:spacing w:after="257" w:line="360" w:lineRule="auto"/>
+        <w:ind w:left="-5" w:firstLine="725"/>
         <w:rPr>
           <w:rFonts w:ascii="Times New Roman" w:eastAsia="Times New Roman" w:hAnsi="Times New Roman" w:cs="Times New Roman"/>
         </w:rPr>
@@ -7760,8 +8159,7 @@
         <w:pStyle w:val="Ttulo1"/>
         <w:jc w:val="left"/>
         <w:rPr>
-          <w:rFonts w:ascii="Times New Roman" w:eastAsia="Noto Sans CJK SC Regular" w:hAnsi="Times New Roman" w:cs="Times New Roman"/>
-          <w:szCs w:val="28"/>
+          <w:rFonts w:ascii="Times New Roman" w:hAnsi="Times New Roman" w:cs="Times New Roman"/>
         </w:rPr>
       </w:pPr>
       <w:bookmarkStart w:id="26" w:name="_Toc518550475"/>
@@ -7773,6 +8171,51 @@
         <w:t>Conclusión</w:t>
       </w:r>
       <w:bookmarkEnd w:id="26"/>
+    </w:p>
+    <w:p>
+      <w:pPr>
+        <w:spacing w:line="360" w:lineRule="auto"/>
+        <w:rPr>
+          <w:rFonts w:ascii="Times New Roman" w:hAnsi="Times New Roman" w:cs="Times New Roman"/>
+        </w:rPr>
+      </w:pPr>
+      <w:r>
+        <w:rPr>
+          <w:rFonts w:ascii="Times New Roman" w:hAnsi="Times New Roman" w:cs="Times New Roman"/>
+        </w:rPr>
+        <w:tab/>
+        <w:t>En el presente documento se describe la propuesta de la puesta en marcha de un negocio aplicando las tecnologías de la información como medio para su éxito. En este documento se presentó el proyecto TabGo Eats en el cual se pretende crear un negocio para cubrir la necesidad del servicio de repartidor de comida.</w:t>
+      </w:r>
+    </w:p>
+    <w:p>
+      <w:pPr>
+        <w:spacing w:line="360" w:lineRule="auto"/>
+        <w:rPr>
+          <w:rFonts w:ascii="Times New Roman" w:hAnsi="Times New Roman" w:cs="Times New Roman"/>
+        </w:rPr>
+      </w:pPr>
+      <w:r>
+        <w:rPr>
+          <w:rFonts w:ascii="Times New Roman" w:hAnsi="Times New Roman" w:cs="Times New Roman"/>
+        </w:rPr>
+        <w:tab/>
+        <w:t>En el presente la tecnología cada vez une más a las personas, y en un tiempo relativamente corto, por ello se pretende que cuando una persona tenga hambre o algún antojo use nuestra plataforma para pedir su comida favorita de diversos restaurantes, y que esta sea rápida de ordenar y que llegue en un tiempo muy corto.</w:t>
+      </w:r>
+    </w:p>
+    <w:p>
+      <w:pPr>
+        <w:spacing w:line="360" w:lineRule="auto"/>
+        <w:rPr>
+          <w:rFonts w:ascii="Times New Roman" w:hAnsi="Times New Roman" w:cs="Times New Roman"/>
+        </w:rPr>
+      </w:pPr>
+      <w:r>
+        <w:rPr>
+          <w:rFonts w:ascii="Times New Roman" w:hAnsi="Times New Roman" w:cs="Times New Roman"/>
+        </w:rPr>
+        <w:tab/>
+        <w:t>TabGo Eats estará enfocado a todas las personas que posean un celular inteligente, y para aquellos negocios pequeños de comida que no posean con medios de anuncio digitalmente. De igual forma con este proyecto se buscan incentivar dos cosas, consumir restaurantes locales y que el dinero e la ciudad luya y dos brindar empleo a diversas personas trabajando como repartidores de comida conduciendo una bicicleta o una motocicleta para hacer esto posible.</w:t>
+      </w:r>
     </w:p>
     <w:sectPr>
       <w:footerReference w:type="default" r:id="rId16"/>
@@ -10299,7 +10742,7 @@
 </file>
 
 <file path=customXml/itemProps1.xml><?xml version="1.0" encoding="utf-8"?>
-<ds:datastoreItem xmlns:ds="http://schemas.openxmlformats.org/officeDocument/2006/customXml" ds:itemID="{C10B4A0F-C52F-4B5C-B5A1-861BD2717B05}">
+<ds:datastoreItem xmlns:ds="http://schemas.openxmlformats.org/officeDocument/2006/customXml" ds:itemID="{13FB9BA0-0A89-48B8-B457-65E89D116683}">
   <ds:schemaRefs>
     <ds:schemaRef ds:uri="http://schemas.openxmlformats.org/officeDocument/2006/bibliography"/>
   </ds:schemaRefs>

</xml_diff>

<commit_message>
Limpia del proyecto xD
</commit_message>
<xml_diff>
--- a/Planeacion/Tabgo Eats.docx
+++ b/Planeacion/Tabgo Eats.docx
@@ -276,6 +276,8 @@
           </wp:inline>
         </w:drawing>
       </w:r>
+      <w:bookmarkStart w:id="0" w:name="_GoBack"/>
+      <w:bookmarkEnd w:id="0"/>
     </w:p>
     <w:p>
       <w:pPr>
@@ -2980,7 +2982,7 @@
           <w:rFonts w:ascii="Times New Roman" w:hAnsi="Times New Roman" w:cs="Times New Roman"/>
         </w:rPr>
       </w:pPr>
-      <w:bookmarkStart w:id="0" w:name="_Toc518550452"/>
+      <w:bookmarkStart w:id="1" w:name="_Toc518550452"/>
       <w:r>
         <w:rPr>
           <w:rFonts w:ascii="Times New Roman" w:hAnsi="Times New Roman" w:cs="Times New Roman"/>
@@ -2988,7 +2990,7 @@
         <w:lastRenderedPageBreak/>
         <w:t>Introducción</w:t>
       </w:r>
-      <w:bookmarkEnd w:id="0"/>
+      <w:bookmarkEnd w:id="1"/>
     </w:p>
     <w:p>
       <w:pPr>
@@ -3186,7 +3188,7 @@
           <w:rFonts w:ascii="Times New Roman" w:hAnsi="Times New Roman" w:cs="Times New Roman"/>
         </w:rPr>
       </w:pPr>
-      <w:bookmarkStart w:id="1" w:name="_Toc518550453"/>
+      <w:bookmarkStart w:id="2" w:name="_Toc518550453"/>
       <w:r>
         <w:rPr>
           <w:rFonts w:ascii="Times New Roman" w:hAnsi="Times New Roman" w:cs="Times New Roman"/>
@@ -3194,7 +3196,7 @@
         <w:lastRenderedPageBreak/>
         <w:t>1. Descripción del negocio</w:t>
       </w:r>
-      <w:bookmarkEnd w:id="1"/>
+      <w:bookmarkEnd w:id="2"/>
       <w:r>
         <w:rPr>
           <w:rFonts w:ascii="Times New Roman" w:hAnsi="Times New Roman" w:cs="Times New Roman"/>
@@ -3210,7 +3212,7 @@
           <w:sz w:val="28"/>
         </w:rPr>
       </w:pPr>
-      <w:bookmarkStart w:id="2" w:name="_Toc518550454"/>
+      <w:bookmarkStart w:id="3" w:name="_Toc518550454"/>
       <w:r>
         <w:rPr>
           <w:rFonts w:ascii="Times New Roman" w:hAnsi="Times New Roman" w:cs="Times New Roman"/>
@@ -3218,7 +3220,7 @@
         </w:rPr>
         <w:t>Nombre</w:t>
       </w:r>
-      <w:bookmarkEnd w:id="2"/>
+      <w:bookmarkEnd w:id="3"/>
       <w:r>
         <w:rPr>
           <w:rFonts w:ascii="Times New Roman" w:hAnsi="Times New Roman" w:cs="Times New Roman"/>
@@ -3281,8 +3283,6 @@
         </w:rPr>
         <w:t>“Tus platillos favoritos a un tab</w:t>
       </w:r>
-      <w:bookmarkStart w:id="3" w:name="_GoBack"/>
-      <w:bookmarkEnd w:id="3"/>
       <w:r>
         <w:rPr>
           <w:rFonts w:ascii="Times New Roman" w:hAnsi="Times New Roman" w:cs="Times New Roman"/>
@@ -8287,7 +8287,7 @@
             <w:noProof/>
             <w:lang w:val="es-ES"/>
           </w:rPr>
-          <w:t>4</w:t>
+          <w:t>2</w:t>
         </w:r>
         <w:r>
           <w:fldChar w:fldCharType="end"/>
@@ -10742,7 +10742,7 @@
 </file>
 
 <file path=customXml/itemProps1.xml><?xml version="1.0" encoding="utf-8"?>
-<ds:datastoreItem xmlns:ds="http://schemas.openxmlformats.org/officeDocument/2006/customXml" ds:itemID="{13FB9BA0-0A89-48B8-B457-65E89D116683}">
+<ds:datastoreItem xmlns:ds="http://schemas.openxmlformats.org/officeDocument/2006/customXml" ds:itemID="{560FDE34-9E69-46C9-AE01-D756D80581AC}">
   <ds:schemaRefs>
     <ds:schemaRef ds:uri="http://schemas.openxmlformats.org/officeDocument/2006/bibliography"/>
   </ds:schemaRefs>

</xml_diff>